<commit_message>
version 1.0 documento Act1
</commit_message>
<xml_diff>
--- a/Actividad 1 - Comandos - Alejandra_Galan_Sanchez.docx
+++ b/Actividad 1 - Comandos - Alejandra_Galan_Sanchez.docx
@@ -637,7 +637,7 @@
           <w:sz w:val="22"/>
           <w:shd w:fill="auto" w:val="clear"/>
         </w:rPr>
-        <w:t xml:space="preserve">Se requiere crear una guía de uso para los principales comandos y más básicos para la administración de un servidor web y/o un servidor de aplicaciones.</w:t>
+        <w:t xml:space="preserve">Se requiere crear una guía de uso para los principales comandos y más básicos para la administración de un servidor web y/o un servidor de aplicaciones</w:t>
       </w:r>
     </w:p>
     <w:p>
@@ -833,8 +833,8 @@
         </w:rPr>
       </w:pPr>
       <w:r>
-        <w:object w:dxaOrig="8684" w:dyaOrig="11696">
-          <v:rect xmlns:o="urn:schemas-microsoft-com:office:office" xmlns:v="urn:schemas-microsoft-com:vml" id="rectole0000000000" style="width:434.200000pt;height:584.800000pt" o:preferrelative="t" o:ole="">
+        <w:object w:dxaOrig="8787" w:dyaOrig="11844">
+          <v:rect xmlns:o="urn:schemas-microsoft-com:office:office" xmlns:v="urn:schemas-microsoft-com:vml" id="rectole0000000000" style="width:439.350000pt;height:592.200000pt" o:preferrelative="t" o:ole="">
             <o:lock v:ext="edit"/>
             <v:imagedata xmlns:r="http://schemas.openxmlformats.org/officeDocument/2006/relationships" r:id="docRId1" o:title=""/>
           </v:rect>
@@ -930,8 +930,8 @@
         </w:rPr>
       </w:pPr>
       <w:r>
-        <w:object w:dxaOrig="10314" w:dyaOrig="4797">
-          <v:rect xmlns:o="urn:schemas-microsoft-com:office:office" xmlns:v="urn:schemas-microsoft-com:vml" id="rectole0000000001" style="width:515.700000pt;height:239.850000pt" o:preferrelative="t" o:ole="">
+        <w:object w:dxaOrig="10447" w:dyaOrig="4859">
+          <v:rect xmlns:o="urn:schemas-microsoft-com:office:office" xmlns:v="urn:schemas-microsoft-com:vml" id="rectole0000000001" style="width:522.350000pt;height:242.950000pt" o:preferrelative="t" o:ole="">
             <o:lock v:ext="edit"/>
             <v:imagedata xmlns:r="http://schemas.openxmlformats.org/officeDocument/2006/relationships" r:id="docRId3" o:title=""/>
           </v:rect>
@@ -1229,8 +1229,8 @@
         </w:rPr>
       </w:pPr>
       <w:r>
-        <w:object w:dxaOrig="9493" w:dyaOrig="5172">
-          <v:rect xmlns:o="urn:schemas-microsoft-com:office:office" xmlns:v="urn:schemas-microsoft-com:vml" id="rectole0000000002" style="width:474.650000pt;height:258.600000pt" o:preferrelative="t" o:ole="">
+        <w:object w:dxaOrig="9617" w:dyaOrig="5244">
+          <v:rect xmlns:o="urn:schemas-microsoft-com:office:office" xmlns:v="urn:schemas-microsoft-com:vml" id="rectole0000000002" style="width:480.850000pt;height:262.200000pt" o:preferrelative="t" o:ole="">
             <o:lock v:ext="edit"/>
             <v:imagedata xmlns:r="http://schemas.openxmlformats.org/officeDocument/2006/relationships" r:id="docRId5" o:title=""/>
           </v:rect>
@@ -1326,8 +1326,8 @@
         </w:rPr>
       </w:pPr>
       <w:r>
-        <w:object w:dxaOrig="8251" w:dyaOrig="2783">
-          <v:rect xmlns:o="urn:schemas-microsoft-com:office:office" xmlns:v="urn:schemas-microsoft-com:vml" id="rectole0000000003" style="width:412.550000pt;height:139.150000pt" o:preferrelative="t" o:ole="">
+        <w:object w:dxaOrig="8362" w:dyaOrig="2814">
+          <v:rect xmlns:o="urn:schemas-microsoft-com:office:office" xmlns:v="urn:schemas-microsoft-com:vml" id="rectole0000000003" style="width:418.100000pt;height:140.700000pt" o:preferrelative="t" o:ole="">
             <o:lock v:ext="edit"/>
             <v:imagedata xmlns:r="http://schemas.openxmlformats.org/officeDocument/2006/relationships" r:id="docRId7" o:title=""/>
           </v:rect>

</xml_diff>